<commit_message>
weekly reports and timesheets
up to date
</commit_message>
<xml_diff>
--- a/Documents/Management/Managers' Weekly Reports & QA Metrics/Sam Beedell/Weekly Report - Easter - Week 1.docx
+++ b/Documents/Management/Managers' Weekly Reports & QA Metrics/Sam Beedell/Weekly Report - Easter - Week 1.docx
@@ -112,7 +112,21 @@
               <w:rPr>
                 <w:rFonts w:ascii="Century Gothic" w:hAnsi="Century Gothic"/>
               </w:rPr>
-              <w:t>Meeting time are organised for more than 1 a week to complete sprint</w:t>
+              <w:t xml:space="preserve">Meeting time are </w:t>
+            </w:r>
+            <w:proofErr w:type="spellStart"/>
+            <w:r>
+              <w:rPr>
+                <w:rFonts w:ascii="Century Gothic" w:hAnsi="Century Gothic"/>
+              </w:rPr>
+              <w:t>organised</w:t>
+            </w:r>
+            <w:proofErr w:type="spellEnd"/>
+            <w:r>
+              <w:rPr>
+                <w:rFonts w:ascii="Century Gothic" w:hAnsi="Century Gothic"/>
+              </w:rPr>
+              <w:t xml:space="preserve"> for more than 1 a week to complete sprint</w:t>
             </w:r>
           </w:p>
           <w:p>
@@ -306,13 +320,7 @@
               <w:rPr>
                 <w:rFonts w:ascii="Century Gothic" w:hAnsi="Century Gothic"/>
               </w:rPr>
-              <w:t>Get user feedback on GUI prototypes</w:t>
-            </w:r>
-            <w:r>
-              <w:rPr>
-                <w:rFonts w:ascii="Century Gothic" w:hAnsi="Century Gothic"/>
-              </w:rPr>
-              <w:t xml:space="preserve"> </w:t>
+              <w:t xml:space="preserve">Get user feedback on GUI prototypes </w:t>
             </w:r>
           </w:p>
           <w:p>
@@ -330,7 +338,19 @@
               <w:rPr>
                 <w:rFonts w:ascii="Century Gothic" w:hAnsi="Century Gothic"/>
               </w:rPr>
-              <w:t>Obtain recipies from Jim Dee (Chef)</w:t>
+              <w:t xml:space="preserve">Obtain </w:t>
+            </w:r>
+            <w:r>
+              <w:rPr>
+                <w:rFonts w:ascii="Century Gothic" w:hAnsi="Century Gothic"/>
+              </w:rPr>
+              <w:t>recipes</w:t>
+            </w:r>
+            <w:r>
+              <w:rPr>
+                <w:rFonts w:ascii="Century Gothic" w:hAnsi="Century Gothic"/>
+              </w:rPr>
+              <w:t xml:space="preserve"> from Jim Dee (Chef)</w:t>
             </w:r>
           </w:p>
         </w:tc>
@@ -385,6 +405,7 @@
                 <w:rFonts w:ascii="Century Gothic" w:hAnsi="Century Gothic"/>
               </w:rPr>
             </w:pPr>
+            <w:bookmarkStart w:id="0" w:name="_GoBack"/>
             <w:r>
               <w:rPr>
                 <w:rFonts w:ascii="Century Gothic" w:hAnsi="Century Gothic"/>
@@ -392,6 +413,7 @@
               <w:t>Work around peoples holiday plans.</w:t>
             </w:r>
           </w:p>
+          <w:bookmarkEnd w:id="0"/>
           <w:p>
             <w:pPr>
               <w:ind w:left="360"/>
@@ -399,8 +421,6 @@
                 <w:rFonts w:ascii="Century Gothic" w:hAnsi="Century Gothic"/>
               </w:rPr>
             </w:pPr>
-            <w:bookmarkStart w:id="0" w:name="_GoBack"/>
-            <w:bookmarkEnd w:id="0"/>
           </w:p>
         </w:tc>
       </w:tr>
@@ -791,13 +811,23 @@
                 <w:szCs w:val="21"/>
               </w:rPr>
             </w:pPr>
-            <w:r>
-              <w:rPr>
-                <w:rFonts w:ascii="Century Gothic" w:hAnsi="Century Gothic"/>
-                <w:sz w:val="21"/>
-                <w:szCs w:val="21"/>
-              </w:rPr>
-              <w:t>Optimise the efficiency at each stage.</w:t>
+            <w:proofErr w:type="spellStart"/>
+            <w:r>
+              <w:rPr>
+                <w:rFonts w:ascii="Century Gothic" w:hAnsi="Century Gothic"/>
+                <w:sz w:val="21"/>
+                <w:szCs w:val="21"/>
+              </w:rPr>
+              <w:t>Optimise</w:t>
+            </w:r>
+            <w:proofErr w:type="spellEnd"/>
+            <w:r>
+              <w:rPr>
+                <w:rFonts w:ascii="Century Gothic" w:hAnsi="Century Gothic"/>
+                <w:sz w:val="21"/>
+                <w:szCs w:val="21"/>
+              </w:rPr>
+              <w:t xml:space="preserve"> the efficiency at each stage.</w:t>
             </w:r>
           </w:p>
         </w:tc>
@@ -889,7 +919,25 @@
                 <w:sz w:val="21"/>
                 <w:szCs w:val="21"/>
               </w:rPr>
-              <w:t>Yes – this is all documanted (past and future figures) in the financial report</w:t>
+              <w:t xml:space="preserve">Yes – this is all </w:t>
+            </w:r>
+            <w:proofErr w:type="spellStart"/>
+            <w:r>
+              <w:rPr>
+                <w:rFonts w:ascii="Century Gothic" w:hAnsi="Century Gothic"/>
+                <w:sz w:val="21"/>
+                <w:szCs w:val="21"/>
+              </w:rPr>
+              <w:t>documanted</w:t>
+            </w:r>
+            <w:proofErr w:type="spellEnd"/>
+            <w:r>
+              <w:rPr>
+                <w:rFonts w:ascii="Century Gothic" w:hAnsi="Century Gothic"/>
+                <w:sz w:val="21"/>
+                <w:szCs w:val="21"/>
+              </w:rPr>
+              <w:t xml:space="preserve"> (past and future figures) in the financial report</w:t>
             </w:r>
           </w:p>
         </w:tc>
@@ -1027,6 +1075,24 @@
               </w:rPr>
               <w:t>Yes</w:t>
             </w:r>
+            <w:r>
+              <w:rPr>
+                <w:rFonts w:ascii="Century Gothic" w:hAnsi="Century Gothic"/>
+                <w:sz w:val="21"/>
+                <w:szCs w:val="21"/>
+              </w:rPr>
+              <w:t xml:space="preserve"> – now online using </w:t>
+            </w:r>
+            <w:proofErr w:type="spellStart"/>
+            <w:r>
+              <w:rPr>
+                <w:rFonts w:ascii="Century Gothic" w:hAnsi="Century Gothic"/>
+                <w:sz w:val="21"/>
+                <w:szCs w:val="21"/>
+              </w:rPr>
+              <w:t>Fuze</w:t>
+            </w:r>
+            <w:proofErr w:type="spellEnd"/>
           </w:p>
         </w:tc>
       </w:tr>
@@ -1162,15 +1228,7 @@
                 <w:sz w:val="21"/>
                 <w:szCs w:val="21"/>
               </w:rPr>
-              <w:t xml:space="preserve">Yes – </w:t>
-            </w:r>
-            <w:r>
-              <w:rPr>
-                <w:rFonts w:ascii="Century Gothic" w:hAnsi="Century Gothic"/>
-                <w:sz w:val="21"/>
-                <w:szCs w:val="21"/>
-              </w:rPr>
-              <w:t>reminder to member still in place</w:t>
+              <w:t>Yes – reminder to member still in place</w:t>
             </w:r>
           </w:p>
         </w:tc>
@@ -1227,13 +1285,23 @@
         <w:szCs w:val="21"/>
       </w:rPr>
     </w:pPr>
+    <w:proofErr w:type="spellStart"/>
     <w:r>
       <w:rPr>
         <w:rFonts w:ascii="Century Gothic" w:hAnsi="Century Gothic"/>
         <w:sz w:val="21"/>
         <w:szCs w:val="21"/>
       </w:rPr>
-      <w:t>SWEng Group 2</w:t>
+      <w:t>SWEng</w:t>
+    </w:r>
+    <w:proofErr w:type="spellEnd"/>
+    <w:r>
+      <w:rPr>
+        <w:rFonts w:ascii="Century Gothic" w:hAnsi="Century Gothic"/>
+        <w:sz w:val="21"/>
+        <w:szCs w:val="21"/>
+      </w:rPr>
+      <w:t xml:space="preserve"> Group 2</w:t>
     </w:r>
     <w:r>
       <w:rPr>
@@ -1278,7 +1346,7 @@
         <w:sz w:val="21"/>
         <w:szCs w:val="21"/>
       </w:rPr>
-      <w:t>1</w:t>
+      <w:t>2</w:t>
     </w:r>
     <w:r>
       <w:rPr>

</xml_diff>